<commit_message>
Last minute small edits
</commit_message>
<xml_diff>
--- a/ten_quick_tips_live_coding.docx
+++ b/ten_quick_tips_live_coding.docx
@@ -350,7 +350,7 @@
         <w:t xml:space="preserve"> </w:t>
       </w:r>
       <w:r>
-        <w:t xml:space="preserve">Instructors also read as they type out loud,</w:t>
+        <w:t xml:space="preserve">Instructors also read out loud what they type,</w:t>
       </w:r>
       <w:r>
         <w:t xml:space="preserve"> </w:t>
@@ -658,7 +658,13 @@
         <w:t xml:space="preserve"> </w:t>
       </w:r>
       <w:r>
-        <w:t xml:space="preserve">A video recording demonstrating the technique can be found here:</w:t>
+        <w:t xml:space="preserve">A video recording demonstrating the participatory live coding</w:t>
+      </w:r>
+      <w:r>
+        <w:t xml:space="preserve"> </w:t>
+      </w:r>
+      <w:r>
+        <w:t xml:space="preserve">technique can be found here:</w:t>
       </w:r>
       <w:r>
         <w:t xml:space="preserve"> </w:t>
@@ -733,7 +739,7 @@
         <w:t xml:space="preserve"> </w:t>
       </w:r>
       <w:r>
-        <w:t xml:space="preserve">The Carpentries teaches participatory live coding explicitly as a teaching technique when training new instructors</w:t>
+        <w:t xml:space="preserve">The Carpentries teaches participatory live coding explicitly as a technique when training new instructors</w:t>
       </w:r>
       <w:r>
         <w:t xml:space="preserve"> </w:t>
@@ -862,15 +868,7 @@
         <w:t xml:space="preserve">]</w:t>
       </w:r>
       <w:r>
-        <w:t xml:space="preserve">).</w:t>
-      </w:r>
-    </w:p>
-    <w:p>
-      <w:pPr>
-        <w:pStyle w:val="BodyText"/>
-      </w:pPr>
-      <w:r>
-        <w:t xml:space="preserve">So far, the technique show that live coding is as good as if not better than using static code examples</w:t>
+        <w:t xml:space="preserve">). So far, the technique show that live coding is as good as if not better than using static code examples</w:t>
       </w:r>
       <w:r>
         <w:t xml:space="preserve"> </w:t>
@@ -1601,7 +1599,7 @@
         <w:t xml:space="preserve"> </w:t>
       </w:r>
       <w:r>
-        <w:t xml:space="preserve">Note with a large font, you may have fewer columns and rows than you’re used to,</w:t>
+        <w:t xml:space="preserve">Note that with a large font, you may have fewer columns and rows than you’re used to,</w:t>
       </w:r>
       <w:r>
         <w:t xml:space="preserve"> </w:t>
@@ -1799,7 +1797,7 @@
         <w:t xml:space="preserve"> </w:t>
       </w:r>
       <w:r>
-        <w:t xml:space="preserve">from scratch or from fill-in-the-blank diagrams you have prepared in advance</w:t>
+        <w:t xml:space="preserve">from scratch or from fill-in-the-blank diagrams you have prepared in advance.</w:t>
       </w:r>
       <w:r>
         <w:t xml:space="preserve"> </w:t>
@@ -1939,7 +1937,7 @@
         <w:t xml:space="preserve">“</w:t>
       </w:r>
       <w:r>
-        <w:t xml:space="preserve">what ifs?</w:t>
+        <w:t xml:space="preserve">what if?</w:t>
       </w:r>
       <w:r>
         <w:t xml:space="preserve">”</w:t>
@@ -2553,6 +2551,12 @@
         <w:t xml:space="preserve"> </w:t>
       </w:r>
       <w:r>
+        <w:t xml:space="preserve">Finally,</w:t>
+      </w:r>
+      <w:r>
+        <w:t xml:space="preserve"> </w:t>
+      </w:r>
+      <w:r>
         <w:t xml:space="preserve">[</w:t>
       </w:r>
       <w:hyperlink w:anchor="ref-wilsonTeachingTechTogether2019">
@@ -2588,7 +2592,7 @@
         <w:pStyle w:val="FirstParagraph"/>
       </w:pPr>
       <w:r>
-        <w:t xml:space="preserve">The authors wish to thanks Dr David Martin (University of Dundee, Scotland)</w:t>
+        <w:t xml:space="preserve">The authors wish to thank Dr. David Martin (University of Dundee, Scotland)</w:t>
       </w:r>
       <w:r>
         <w:t xml:space="preserve"> </w:t>

</xml_diff>

<commit_message>
Adjust tip ten to include helpers
</commit_message>
<xml_diff>
--- a/ten_quick_tips_live_coding.docx
+++ b/ten_quick_tips_live_coding.docx
@@ -1139,7 +1139,7 @@
         <w:t xml:space="preserve"> </w:t>
       </w:r>
       <w:r>
-        <w:t xml:space="preserve">while still allowing the students to copy and paste text</w:t>
+        <w:t xml:space="preserve">while still allowing the learners to copy and paste text</w:t>
       </w:r>
       <w:r>
         <w:t xml:space="preserve"> </w:t>
@@ -1373,7 +1373,7 @@
         <w:t xml:space="preserve"> </w:t>
       </w:r>
       <w:r>
-        <w:t xml:space="preserve">on the computers that students use.</w:t>
+        <w:t xml:space="preserve">on the computers that learners use.</w:t>
       </w:r>
       <w:r>
         <w:t xml:space="preserve"> </w:t>
@@ -2071,7 +2071,7 @@
         <w:t xml:space="preserve"> </w:t>
       </w:r>
       <w:r>
-        <w:t xml:space="preserve">You can also involve the students in the problem-solving by asking them what they think went wrong and how it can be fixed.</w:t>
+        <w:t xml:space="preserve">You can also involve the learners in the problem-solving by asking them what they think went wrong and how it can be fixed.</w:t>
       </w:r>
     </w:p>
     <w:p>
@@ -2212,9 +2212,9 @@
       <w:pPr>
         <w:pStyle w:val="Heading2"/>
       </w:pPr>
-      <w:bookmarkStart w:id="37" w:name="tip-10.-turn-learners-into-co-instructors."/>
-      <w:r>
-        <w:t xml:space="preserve">Tip 10. Turn learners into co-instructors.</w:t>
+      <w:bookmarkStart w:id="37" w:name="tip-10.-recruit-helpers-and-co-instructors."/>
+      <w:r>
+        <w:t xml:space="preserve">Tip 10. Recruit helpers and co-instructors.</w:t>
       </w:r>
       <w:bookmarkEnd w:id="37"/>
     </w:p>
@@ -2223,25 +2223,81 @@
         <w:pStyle w:val="FirstParagraph"/>
       </w:pPr>
       <w:r>
-        <w:t xml:space="preserve">During participatory live coding,</w:t>
-      </w:r>
-      <w:r>
-        <w:t xml:space="preserve"> </w:t>
-      </w:r>
-      <w:r>
-        <w:t xml:space="preserve">learners are actively coding along with the instructor.</w:t>
-      </w:r>
-      <w:r>
-        <w:t xml:space="preserve"> </w:t>
-      </w:r>
-      <w:r>
-        <w:t xml:space="preserve">You can engage them even more in different ways.</w:t>
-      </w:r>
-      <w:r>
-        <w:t xml:space="preserve"> </w:t>
-      </w:r>
-      <w:r>
-        <w:t xml:space="preserve">For example, have learners call out the next line of code that</w:t>
+        <w:t xml:space="preserve">If you can, have a good ratio between helpers/teaching assistants and learners.</w:t>
+      </w:r>
+      <w:r>
+        <w:t xml:space="preserve"> </w:t>
+      </w:r>
+      <w:r>
+        <w:t xml:space="preserve">How many helpers you need and can have depends on the course or workshop,</w:t>
+      </w:r>
+      <w:r>
+        <w:t xml:space="preserve"> </w:t>
+      </w:r>
+      <w:r>
+        <w:t xml:space="preserve">but around 1 helper for each 10 students is a good place to start.</w:t>
+      </w:r>
+      <w:r>
+        <w:t xml:space="preserve"> </w:t>
+      </w:r>
+      <w:r>
+        <w:t xml:space="preserve">The main role for helpers is assuring learners do not fall behind due to,</w:t>
+      </w:r>
+      <w:r>
+        <w:t xml:space="preserve"> </w:t>
+      </w:r>
+      <w:r>
+        <w:t xml:space="preserve">for example, technical issues.</w:t>
+      </w:r>
+      <w:r>
+        <w:t xml:space="preserve"> </w:t>
+      </w:r>
+      <w:r>
+        <w:t xml:space="preserve">They should keep an eye out for sticky notes indicating a learner signaling</w:t>
+      </w:r>
+      <w:r>
+        <w:t xml:space="preserve"> </w:t>
+      </w:r>
+      <w:r>
+        <w:t xml:space="preserve">for help.</w:t>
+      </w:r>
+      <w:r>
+        <w:t xml:space="preserve"> </w:t>
+      </w:r>
+      <w:r>
+        <w:t xml:space="preserve">Having a co-instructor helps sharing the load, as teaching in general,</w:t>
+      </w:r>
+      <w:r>
+        <w:t xml:space="preserve"> </w:t>
+      </w:r>
+      <w:r>
+        <w:t xml:space="preserve">and teaching with participatory live coding in particular, is tiring.</w:t>
+      </w:r>
+      <w:r>
+        <w:t xml:space="preserve"> </w:t>
+      </w:r>
+      <w:r>
+        <w:t xml:space="preserve">While they are not teaching, a co-instructor can also keep an eye on the room</w:t>
+      </w:r>
+      <w:r>
+        <w:t xml:space="preserve"> </w:t>
+      </w:r>
+      <w:r>
+        <w:t xml:space="preserve">and give the instructor some immediate feedback on the pace or other issues.</w:t>
+      </w:r>
+    </w:p>
+    <w:p>
+      <w:pPr>
+        <w:pStyle w:val="BodyText"/>
+      </w:pPr>
+      <w:r>
+        <w:t xml:space="preserve">Learners can be involved in the instruction also,</w:t>
+      </w:r>
+      <w:r>
+        <w:t xml:space="preserve"> </w:t>
+      </w:r>
+      <w:r>
+        <w:t xml:space="preserve">by, for example, having them call out the next line of code that</w:t>
       </w:r>
       <w:r>
         <w:t xml:space="preserve"> </w:t>
@@ -2307,7 +2363,7 @@
         <w:t xml:space="preserve"> </w:t>
       </w:r>
       <w:r>
-        <w:t xml:space="preserve">may also help keep them motivated.</w:t>
+        <w:t xml:space="preserve">as helpers may also help keep them motivated.</w:t>
       </w:r>
     </w:p>
     <w:p>

</xml_diff>

<commit_message>
Acknowlegde DM for feedback, recreate outputs
</commit_message>
<xml_diff>
--- a/ten_quick_tips_live_coding.docx
+++ b/ten_quick_tips_live_coding.docx
@@ -2672,7 +2672,13 @@
         <w:t xml:space="preserve"> </w:t>
       </w:r>
       <w:r>
-        <w:t xml:space="preserve">to distinguish this form of live coding from other forms.</w:t>
+        <w:t xml:space="preserve">to distinguish this form of live coding from other forms,</w:t>
+      </w:r>
+      <w:r>
+        <w:t xml:space="preserve"> </w:t>
+      </w:r>
+      <w:r>
+        <w:t xml:space="preserve">and for commenting on a draft version of the manuscript.</w:t>
       </w:r>
     </w:p>
     <w:p>

</xml_diff>

<commit_message>
Addresses most reviewer's comments
</commit_message>
<xml_diff>
--- a/ten_quick_tips_live_coding.docx
+++ b/ten_quick_tips_live_coding.docx
@@ -158,7 +158,7 @@
         <w:pStyle w:val="Date"/>
       </w:pPr>
       <w:r>
-        <w:t xml:space="preserve">April</w:t>
+        <w:t xml:space="preserve">June</w:t>
       </w:r>
       <w:r>
         <w:t xml:space="preserve"> </w:t>
@@ -176,7 +176,7 @@
         <w:t xml:space="preserve"> </w:t>
       </w:r>
       <w:r>
-        <w:t xml:space="preserve">0.6</w:t>
+        <w:t xml:space="preserve">0.7</w:t>
       </w:r>
     </w:p>
     <w:p>
@@ -291,6 +291,32 @@
     </w:p>
     <w:p>
       <w:pPr>
+        <w:pStyle w:val="BodyText"/>
+      </w:pPr>
+      <w:r>
+        <w:t xml:space="preserve">[FIXME: update titles in figure, and change to</w:t>
+      </w:r>
+      <w:r>
+        <w:t xml:space="preserve"> </w:t>
+      </w:r>
+      <w:r>
+        <w:t xml:space="preserve">‘</w:t>
+      </w:r>
+      <w:r>
+        <w:t xml:space="preserve">illustrations</w:t>
+      </w:r>
+      <w:r>
+        <w:t xml:space="preserve">’</w:t>
+      </w:r>
+      <w:r>
+        <w:t xml:space="preserve"> </w:t>
+      </w:r>
+      <w:r>
+        <w:t xml:space="preserve">in tip 6]</w:t>
+      </w:r>
+    </w:p>
+    <w:p>
+      <w:pPr>
         <w:pStyle w:val="Heading1"/>
       </w:pPr>
       <w:bookmarkStart w:id="21" w:name="introduction"/>
@@ -520,9 +546,49 @@
       <w:r>
         <w:t xml:space="preserve">Exercises enable immediate practice using the material.</w:t>
       </w:r>
-      <w:r>
-        <w:t xml:space="preserve"> </w:t>
-      </w:r>
+    </w:p>
+    <w:p>
+      <w:pPr>
+        <w:pStyle w:val="BodyText"/>
+      </w:pPr>
+      <w:r>
+        <w:t xml:space="preserve">Crucially,</w:t>
+      </w:r>
+      <w:r>
+        <w:t xml:space="preserve"> </w:t>
+      </w:r>
+      <w:r>
+        <w:t xml:space="preserve">the technique also allows for teaching handling of mistakes.</w:t>
+      </w:r>
+      <w:r>
+        <w:t xml:space="preserve"> </w:t>
+      </w:r>
+      <w:r>
+        <w:t xml:space="preserve">Beyond deliberately introducing mistakes during the live coding,</w:t>
+      </w:r>
+      <w:r>
+        <w:t xml:space="preserve"> </w:t>
+      </w:r>
+      <w:r>
+        <w:t xml:space="preserve">instructors will often make unplanned mistakes.</w:t>
+      </w:r>
+      <w:r>
+        <w:t xml:space="preserve"> </w:t>
+      </w:r>
+      <w:r>
+        <w:t xml:space="preserve">Novice learners are likely to make many such mistakes themselves,</w:t>
+      </w:r>
+      <w:r>
+        <w:t xml:space="preserve"> </w:t>
+      </w:r>
+      <w:r>
+        <w:t xml:space="preserve">and diagnosing and solving mistakes is an integral aspect of learning programming.</w:t>
+      </w:r>
+    </w:p>
+    <w:p>
+      <w:pPr>
+        <w:pStyle w:val="BodyText"/>
+      </w:pPr>
       <w:r>
         <w:t xml:space="preserve">The participatory,</w:t>
       </w:r>
@@ -542,7 +608,13 @@
         <w:t xml:space="preserve"> </w:t>
       </w:r>
       <w:r>
-        <w:t xml:space="preserve">aspect is important to help novices become active practitioners,</w:t>
+        <w:t xml:space="preserve">aspect</w:t>
+      </w:r>
+      <w:r>
+        <w:t xml:space="preserve"> </w:t>
+      </w:r>
+      <w:r>
+        <w:t xml:space="preserve">is important to help novices become active practitioners,</w:t>
       </w:r>
       <w:r>
         <w:t xml:space="preserve"> </w:t>
@@ -550,43 +622,29 @@
       <w:r>
         <w:t xml:space="preserve">rather than passive observers of the programming process.</w:t>
       </w:r>
-    </w:p>
-    <w:p>
-      <w:pPr>
-        <w:pStyle w:val="BodyText"/>
-      </w:pPr>
-      <w:r>
-        <w:t xml:space="preserve">Crucially,</w:t>
-      </w:r>
-      <w:r>
-        <w:t xml:space="preserve"> </w:t>
-      </w:r>
-      <w:r>
-        <w:t xml:space="preserve">the technique also allows for teaching handling of mistakes.</w:t>
-      </w:r>
-      <w:r>
-        <w:t xml:space="preserve"> </w:t>
-      </w:r>
-      <w:r>
-        <w:t xml:space="preserve">Beyond deliberately introducing mistakes during the live coding,</w:t>
-      </w:r>
-      <w:r>
-        <w:t xml:space="preserve"> </w:t>
-      </w:r>
-      <w:r>
-        <w:t xml:space="preserve">instructors will often make unplanned mistakes.</w:t>
-      </w:r>
-      <w:r>
-        <w:t xml:space="preserve"> </w:t>
-      </w:r>
-      <w:r>
-        <w:t xml:space="preserve">Novice learners are likely to make many such mistakes themselves,</w:t>
-      </w:r>
-      <w:r>
-        <w:t xml:space="preserve"> </w:t>
-      </w:r>
-      <w:r>
-        <w:t xml:space="preserve">and diagnosing and solving mistakes is an integral aspect of learning programming.</w:t>
+      <w:r>
+        <w:t xml:space="preserve"> </w:t>
+      </w:r>
+      <w:r>
+        <w:t xml:space="preserve">It may be less important for teaching experienced learners a particular</w:t>
+      </w:r>
+      <w:r>
+        <w:t xml:space="preserve"> </w:t>
+      </w:r>
+      <w:r>
+        <w:t xml:space="preserve">aspect of a computational tool with which they are already familiar.</w:t>
+      </w:r>
+      <w:r>
+        <w:t xml:space="preserve"> </w:t>
+      </w:r>
+      <w:r>
+        <w:t xml:space="preserve">For those learners, observing a live-coding demonstration</w:t>
+      </w:r>
+      <w:r>
+        <w:t xml:space="preserve"> </w:t>
+      </w:r>
+      <w:r>
+        <w:t xml:space="preserve">without actively coding along, may suffice.</w:t>
       </w:r>
     </w:p>
     <w:p>
@@ -868,7 +926,13 @@
         <w:t xml:space="preserve">]</w:t>
       </w:r>
       <w:r>
-        <w:t xml:space="preserve">). So far, the technique show that live coding is as good as if not better than using static code examples</w:t>
+        <w:t xml:space="preserve">).</w:t>
+      </w:r>
+      <w:r>
+        <w:t xml:space="preserve"> </w:t>
+      </w:r>
+      <w:r>
+        <w:t xml:space="preserve">So far, these studies show that live coding is as good as if not better than using static code examples</w:t>
       </w:r>
       <w:r>
         <w:t xml:space="preserve"> </w:t>
@@ -941,7 +1005,13 @@
         <w:pStyle w:val="BodyText"/>
       </w:pPr>
       <w:r>
-        <w:t xml:space="preserve">The ten quick tips described below are aimed at those interested in applying the technique in to their own teaching.</w:t>
+        <w:t xml:space="preserve">The ten quick tips described below are aimed at those interested in applying</w:t>
+      </w:r>
+      <w:r>
+        <w:t xml:space="preserve"> </w:t>
+      </w:r>
+      <w:r>
+        <w:t xml:space="preserve">participatory live coding to their own teaching.</w:t>
       </w:r>
       <w:r>
         <w:t xml:space="preserve"> </w:t>
@@ -1121,13 +1191,37 @@
         <w:pStyle w:val="BodyText"/>
       </w:pPr>
       <w:r>
-        <w:t xml:space="preserve">If your current practice involves copying and pasting code</w:t>
-      </w:r>
-      <w:r>
-        <w:t xml:space="preserve"> </w:t>
-      </w:r>
-      <w:r>
-        <w:t xml:space="preserve">from your lesson material, try transitioning to a technique where you,</w:t>
+        <w:t xml:space="preserve">Do not ask your learners to copy and past code or commands</w:t>
+      </w:r>
+      <w:r>
+        <w:t xml:space="preserve"> </w:t>
+      </w:r>
+      <w:r>
+        <w:t xml:space="preserve">from your lesson material,</w:t>
+      </w:r>
+      <w:r>
+        <w:t xml:space="preserve"> </w:t>
+      </w:r>
+      <w:r>
+        <w:t xml:space="preserve">this has a danger of going too fast, without you explaining</w:t>
+      </w:r>
+      <w:r>
+        <w:t xml:space="preserve"> </w:t>
+      </w:r>
+      <w:r>
+        <w:t xml:space="preserve">the thought process behind the code.</w:t>
+      </w:r>
+      <w:r>
+        <w:t xml:space="preserve"> </w:t>
+      </w:r>
+      <w:r>
+        <w:t xml:space="preserve">If your current practice involves copying and pasting,</w:t>
+      </w:r>
+      <w:r>
+        <w:t xml:space="preserve"> </w:t>
+      </w:r>
+      <w:r>
+        <w:t xml:space="preserve">try transitioning to a technique where you,</w:t>
       </w:r>
       <w:r>
         <w:t xml:space="preserve"> </w:t>
@@ -1146,24 +1240,6 @@
       </w:r>
       <w:r>
         <w:t xml:space="preserve">from the resources provided.</w:t>
-      </w:r>
-      <w:r>
-        <w:t xml:space="preserve"> </w:t>
-      </w:r>
-      <w:r>
-        <w:t xml:space="preserve">In the end, not using copy-paste as instructor and learner will work better, as</w:t>
-      </w:r>
-      <w:r>
-        <w:t xml:space="preserve"> </w:t>
-      </w:r>
-      <w:r>
-        <w:t xml:space="preserve">it avoids going too fast without explaining</w:t>
-      </w:r>
-      <w:r>
-        <w:t xml:space="preserve"> </w:t>
-      </w:r>
-      <w:r>
-        <w:t xml:space="preserve">the thought process behind the code.</w:t>
       </w:r>
     </w:p>
     <w:p>
@@ -1261,7 +1337,7 @@
         <w:t xml:space="preserve"> </w:t>
       </w:r>
       <w:r>
-        <w:t xml:space="preserve">Your learners usually won’t have all of this.</w:t>
+        <w:t xml:space="preserve">Your learners usually won’t have made such modifications.</w:t>
       </w:r>
     </w:p>
     <w:p>
@@ -1379,13 +1455,13 @@
         <w:t xml:space="preserve"> </w:t>
       </w:r>
       <w:r>
-        <w:t xml:space="preserve">Using a cloud-based solution may be an alternative to ensure all involved</w:t>
-      </w:r>
-      <w:r>
-        <w:t xml:space="preserve"> </w:t>
-      </w:r>
-      <w:r>
-        <w:t xml:space="preserve">have the exact same setup.</w:t>
+        <w:t xml:space="preserve">Using a cloud-based solution is an alternative to ensure all involved</w:t>
+      </w:r>
+      <w:r>
+        <w:t xml:space="preserve"> </w:t>
+      </w:r>
+      <w:r>
+        <w:t xml:space="preserve">have the exact same setup during the teaching.</w:t>
       </w:r>
     </w:p>
     <w:p>
@@ -1415,7 +1491,7 @@
         <w:t xml:space="preserve"> </w:t>
       </w:r>
       <w:r>
-        <w:t xml:space="preserve">If you are physically able to stand up for a couple of hours,</w:t>
+        <w:t xml:space="preserve">If you are physically able to stand up for the duration of your class,</w:t>
       </w:r>
       <w:r>
         <w:t xml:space="preserve"> </w:t>
@@ -1439,7 +1515,7 @@
         <w:t xml:space="preserve"> </w:t>
       </w:r>
       <w:r>
-        <w:t xml:space="preserve">Standing makes the experience more interactive and less monotonous,</w:t>
+        <w:t xml:space="preserve">Standing makes the experience more interactive, less monotonous,</w:t>
       </w:r>
       <w:r>
         <w:t xml:space="preserve"> </w:t>
@@ -1495,7 +1571,7 @@
         <w:t xml:space="preserve"> </w:t>
       </w:r>
       <w:r>
-        <w:t xml:space="preserve">make sure to move around as much as reasonable.</w:t>
+        <w:t xml:space="preserve">consider breaking up the teaching with some movement.</w:t>
       </w:r>
       <w:r>
         <w:t xml:space="preserve"> </w:t>
@@ -1513,7 +1589,7 @@
         <w:t xml:space="preserve"> </w:t>
       </w:r>
       <w:r>
-        <w:t xml:space="preserve">on the whiteboard (see below).</w:t>
+        <w:t xml:space="preserve">on the whiteboard (see Tip 6 below).</w:t>
       </w:r>
     </w:p>
     <w:p>
@@ -1539,7 +1615,7 @@
         <w:t xml:space="preserve"> </w:t>
       </w:r>
       <w:r>
-        <w:t xml:space="preserve">You will tire your voice less,</w:t>
+        <w:t xml:space="preserve">You will tire your voice less</w:t>
       </w:r>
       <w:r>
         <w:t xml:space="preserve"> </w:t>
@@ -1605,7 +1681,7 @@
         <w:t xml:space="preserve"> </w:t>
       </w:r>
       <w:r>
-        <w:t xml:space="preserve">and you should design examples with this in mind (or at least test them).</w:t>
+        <w:t xml:space="preserve">so you should design examples with this in mind (or at least test them).</w:t>
       </w:r>
       <w:r>
         <w:t xml:space="preserve"> </w:t>
@@ -1643,7 +1719,13 @@
         <w:t xml:space="preserve"> </w:t>
       </w:r>
       <w:r>
-        <w:t xml:space="preserve">no lights should directly shine on the presenter’s screen.</w:t>
+        <w:t xml:space="preserve">avoid glare in rooms with digital screens</w:t>
+      </w:r>
+      <w:r>
+        <w:t xml:space="preserve"> </w:t>
+      </w:r>
+      <w:r>
+        <w:t xml:space="preserve">and dim lights around projector screens.</w:t>
       </w:r>
     </w:p>
     <w:p>
@@ -1651,7 +1733,7 @@
         <w:pStyle w:val="BodyText"/>
       </w:pPr>
       <w:r>
-        <w:t xml:space="preserve">If you can get a second screen, use it!</w:t>
+        <w:t xml:space="preserve">If you can get a second projector, use it!</w:t>
       </w:r>
       <w:r>
         <w:t xml:space="preserve"> </w:t>
@@ -1669,7 +1751,13 @@
         <w:t xml:space="preserve"> </w:t>
       </w:r>
       <w:r>
-        <w:t xml:space="preserve">You can use the second screen to show illustrations or the lesson material.</w:t>
+        <w:t xml:space="preserve">You could for example display the live coding on one screen</w:t>
+      </w:r>
+      <w:r>
+        <w:t xml:space="preserve"> </w:t>
+      </w:r>
+      <w:r>
+        <w:t xml:space="preserve">and use the second screen to present illustrations.</w:t>
       </w:r>
     </w:p>
     <w:p>
@@ -1707,6 +1795,42 @@
       <w:r>
         <w:t xml:space="preserve">such as those from social media, email, etc.</w:t>
       </w:r>
+      <w:r>
+        <w:t xml:space="preserve"> </w:t>
+      </w:r>
+      <w:r>
+        <w:t xml:space="preserve">A difference between presenting a deck of slides and live coding</w:t>
+      </w:r>
+      <w:r>
+        <w:t xml:space="preserve"> </w:t>
+      </w:r>
+      <w:r>
+        <w:t xml:space="preserve">is that you may end up sharing more of your computer during the latter.</w:t>
+      </w:r>
+      <w:r>
+        <w:t xml:space="preserve"> </w:t>
+      </w:r>
+      <w:r>
+        <w:t xml:space="preserve">Close any applications that may cause distractions</w:t>
+      </w:r>
+      <w:r>
+        <w:t xml:space="preserve"> </w:t>
+      </w:r>
+      <w:r>
+        <w:t xml:space="preserve">and consider what desktop image and screensaver you use.</w:t>
+      </w:r>
+      <w:r>
+        <w:t xml:space="preserve"> </w:t>
+      </w:r>
+      <w:r>
+        <w:t xml:space="preserve">Use printouts of the lesson material during teaching,</w:t>
+      </w:r>
+      <w:r>
+        <w:t xml:space="preserve"> </w:t>
+      </w:r>
+      <w:r>
+        <w:t xml:space="preserve">or alternatively display them on a second device (tablet or laptop).</w:t>
+      </w:r>
     </w:p>
     <w:p>
       <w:pPr>
@@ -1723,7 +1847,7 @@
         <w:pStyle w:val="FirstParagraph"/>
       </w:pPr>
       <w:r>
-        <w:t xml:space="preserve">Lesson material often come with illustrations,</w:t>
+        <w:t xml:space="preserve">Lesson material often comes with illustrations</w:t>
       </w:r>
       <w:r>
         <w:t xml:space="preserve"> </w:t>
@@ -1892,6 +2016,24 @@
         <w:t xml:space="preserve"> </w:t>
       </w:r>
       <w:r>
+        <w:t xml:space="preserve">Add notes to your printouts of the lesson material,</w:t>
+      </w:r>
+      <w:r>
+        <w:t xml:space="preserve"> </w:t>
+      </w:r>
+      <w:r>
+        <w:t xml:space="preserve">or have them easily available on the second device (tablet or laptop)</w:t>
+      </w:r>
+      <w:r>
+        <w:t xml:space="preserve"> </w:t>
+      </w:r>
+      <w:r>
+        <w:t xml:space="preserve">if you use one.</w:t>
+      </w:r>
+      <w:r>
+        <w:t xml:space="preserve"> </w:t>
+      </w:r>
+      <w:r>
         <w:t xml:space="preserve">It may be tempting to deviate from your material because you would like to show a neat trick</w:t>
       </w:r>
       <w:r>
@@ -1910,18 +2052,6 @@
         <w:t xml:space="preserve"> </w:t>
       </w:r>
       <w:r>
-        <w:t xml:space="preserve">Use printouts of the lesson material during teaching,</w:t>
-      </w:r>
-      <w:r>
-        <w:t xml:space="preserve"> </w:t>
-      </w:r>
-      <w:r>
-        <w:t xml:space="preserve">or alternatively use a second device (tablet or laptop) on which you can view your notes.</w:t>
-      </w:r>
-      <w:r>
-        <w:t xml:space="preserve"> </w:t>
-      </w:r>
-      <w:r>
         <w:t xml:space="preserve">Consider the use of a timer for exercises: they help keep yourself honest when you tell learners they have 5 minutes for an exercise.</w:t>
       </w:r>
       <w:r>
@@ -1994,7 +2124,13 @@
         <w:t xml:space="preserve"> </w:t>
       </w:r>
       <w:r>
-        <w:t xml:space="preserve">Experiencing the instructor making a mistake allows learners to see how to diagnose and correct them, and gives the learners permission to make and share theirs.</w:t>
+        <w:t xml:space="preserve">Experiencing the instructor making mistakes allows learners to see how to diagnose and correct them,</w:t>
+      </w:r>
+      <w:r>
+        <w:t xml:space="preserve"> </w:t>
+      </w:r>
+      <w:r>
+        <w:t xml:space="preserve">as well as giving the learners permission to make and share theirs.</w:t>
       </w:r>
       <w:r>
         <w:t xml:space="preserve"> </w:t>
@@ -2013,9 +2149,6 @@
       </w:r>
       <w:r>
         <w:t xml:space="preserve">”</w:t>
-      </w:r>
-      <w:r>
-        <w:t xml:space="preserve">,</w:t>
       </w:r>
       <w:r>
         <w:t xml:space="preserve"> </w:t>
@@ -2047,13 +2180,13 @@
         <w:t xml:space="preserve"> </w:t>
       </w:r>
       <w:r>
-        <w:t xml:space="preserve">So, don’t fear making mistakes, and turn them into a teachable moment:</w:t>
-      </w:r>
-      <w:r>
-        <w:t xml:space="preserve"> </w:t>
-      </w:r>
-      <w:r>
-        <w:t xml:space="preserve">novices are going to spend at least some their time making similar mistakes,</w:t>
+        <w:t xml:space="preserve">So, don’t fear making mistakes and turn them into a teachable moment:</w:t>
+      </w:r>
+      <w:r>
+        <w:t xml:space="preserve"> </w:t>
+      </w:r>
+      <w:r>
+        <w:t xml:space="preserve">novices are going to spend at least some of their time making similar mistakes,</w:t>
       </w:r>
       <w:r>
         <w:t xml:space="preserve"> </w:t>
@@ -2078,9 +2211,9 @@
       <w:pPr>
         <w:pStyle w:val="Heading2"/>
       </w:pPr>
-      <w:bookmarkStart w:id="36" w:name="tip-9.-get-real-time-feedback."/>
-      <w:r>
-        <w:t xml:space="preserve">Tip 9. Get real-time feedback.</w:t>
+      <w:bookmarkStart w:id="36" w:name="tip-9.-get-real-time-feedback-and-provide-immediate-help."/>
+      <w:r>
+        <w:t xml:space="preserve">Tip 9. Get real-time feedback and provide immediate help.</w:t>
       </w:r>
       <w:bookmarkEnd w:id="36"/>
     </w:p>
@@ -2107,19 +2240,7 @@
         <w:t xml:space="preserve"> </w:t>
       </w:r>
       <w:r>
-        <w:t xml:space="preserve">give each learner two sticky notes of different colours, e.g., blue and yellow,</w:t>
-      </w:r>
-      <w:r>
-        <w:t xml:space="preserve"> </w:t>
-      </w:r>
-      <w:r>
-        <w:t xml:space="preserve">checking with your learners if all of them can distinguish between them</w:t>
-      </w:r>
-      <w:r>
-        <w:t xml:space="preserve"> </w:t>
-      </w:r>
-      <w:r>
-        <w:t xml:space="preserve">(some people are blue-yellow colorblind).</w:t>
+        <w:t xml:space="preserve">give each learner two sticky notes of different colors, e.g., blue and yellow.</w:t>
       </w:r>
       <w:r>
         <w:t xml:space="preserve"> </w:t>
@@ -2169,6 +2290,75 @@
       <w:r>
         <w:t xml:space="preserve">while signalling to any available helpers who to go to.</w:t>
       </w:r>
+      <w:r>
+        <w:t xml:space="preserve"> </w:t>
+      </w:r>
+      <w:r>
+        <w:t xml:space="preserve">It is important to check with your learners</w:t>
+      </w:r>
+      <w:r>
+        <w:t xml:space="preserve"> </w:t>
+      </w:r>
+      <w:r>
+        <w:t xml:space="preserve">if all of them can distinguish between the different colors of the sticky notes.</w:t>
+      </w:r>
+      <w:r>
+        <w:t xml:space="preserve"> </w:t>
+      </w:r>
+      <w:r>
+        <w:t xml:space="preserve">For example, many people are red-green colorblind</w:t>
+      </w:r>
+      <w:r>
+        <w:t xml:space="preserve"> </w:t>
+      </w:r>
+      <w:r>
+        <w:t xml:space="preserve">and some people are blue-yellow colorblind.</w:t>
+      </w:r>
+      <w:r>
+        <w:t xml:space="preserve"> </w:t>
+      </w:r>
+      <w:r>
+        <w:t xml:space="preserve">As an alternative, colorblind learners could mark the stickers</w:t>
+      </w:r>
+      <w:r>
+        <w:t xml:space="preserve"> </w:t>
+      </w:r>
+      <w:r>
+        <w:t xml:space="preserve">by writing something onto them, e.g.</w:t>
+      </w:r>
+      <w:r>
+        <w:t xml:space="preserve"> </w:t>
+      </w:r>
+      <w:r>
+        <w:t xml:space="preserve">“</w:t>
+      </w:r>
+      <w:r>
+        <w:t xml:space="preserve">OK</w:t>
+      </w:r>
+      <w:r>
+        <w:t xml:space="preserve">”</w:t>
+      </w:r>
+      <w:r>
+        <w:t xml:space="preserve"> </w:t>
+      </w:r>
+      <w:r>
+        <w:t xml:space="preserve">and</w:t>
+      </w:r>
+      <w:r>
+        <w:t xml:space="preserve"> </w:t>
+      </w:r>
+      <w:r>
+        <w:t xml:space="preserve">“</w:t>
+      </w:r>
+      <w:r>
+        <w:t xml:space="preserve">Problem</w:t>
+      </w:r>
+      <w:r>
+        <w:t xml:space="preserve">”</w:t>
+      </w:r>
+      <w:r>
+        <w:t xml:space="preserve">.</w:t>
+      </w:r>
     </w:p>
     <w:p>
       <w:pPr>
@@ -2210,11 +2400,111 @@
     </w:p>
     <w:p>
       <w:pPr>
+        <w:pStyle w:val="BodyText"/>
+      </w:pPr>
+      <w:r>
+        <w:t xml:space="preserve">If you can, have a good ratio between helpers/teaching assistants and learners.</w:t>
+      </w:r>
+      <w:r>
+        <w:t xml:space="preserve"> </w:t>
+      </w:r>
+      <w:r>
+        <w:t xml:space="preserve">How many helpers you need and can have depends on the course or workshop,</w:t>
+      </w:r>
+      <w:r>
+        <w:t xml:space="preserve"> </w:t>
+      </w:r>
+      <w:r>
+        <w:t xml:space="preserve">but around 1 helper for each 10 students is a good place to start.</w:t>
+      </w:r>
+      <w:r>
+        <w:t xml:space="preserve"> </w:t>
+      </w:r>
+      <w:r>
+        <w:t xml:space="preserve">The main role for helpers is assuring learners do not fall behind due to,</w:t>
+      </w:r>
+      <w:r>
+        <w:t xml:space="preserve"> </w:t>
+      </w:r>
+      <w:r>
+        <w:t xml:space="preserve">for example, technical issues.</w:t>
+      </w:r>
+      <w:r>
+        <w:t xml:space="preserve"> </w:t>
+      </w:r>
+      <w:r>
+        <w:t xml:space="preserve">Helpers should keep an eye out for sticky notes indicating a learner signaling</w:t>
+      </w:r>
+      <w:r>
+        <w:t xml:space="preserve"> </w:t>
+      </w:r>
+      <w:r>
+        <w:t xml:space="preserve">for help.</w:t>
+      </w:r>
+      <w:r>
+        <w:t xml:space="preserve"> </w:t>
+      </w:r>
+      <w:r>
+        <w:t xml:space="preserve">A co-instructor can share the burden of teaching and responding</w:t>
+      </w:r>
+      <w:r>
+        <w:t xml:space="preserve"> </w:t>
+      </w:r>
+      <w:r>
+        <w:t xml:space="preserve">to student needs, as participatory live coding can be particularly tiring</w:t>
+      </w:r>
+      <w:r>
+        <w:t xml:space="preserve"> </w:t>
+      </w:r>
+      <w:r>
+        <w:t xml:space="preserve">for students as well as instructors.</w:t>
+      </w:r>
+      <w:r>
+        <w:t xml:space="preserve"> </w:t>
+      </w:r>
+      <w:r>
+        <w:t xml:space="preserve">While they are not teaching, a co-instructor can also keep an eye on the room</w:t>
+      </w:r>
+      <w:r>
+        <w:t xml:space="preserve"> </w:t>
+      </w:r>
+      <w:r>
+        <w:t xml:space="preserve">and give the instructor some immediate feedback on the pace or other issues.</w:t>
+      </w:r>
+    </w:p>
+    <w:p>
+      <w:pPr>
+        <w:pStyle w:val="BodyText"/>
+      </w:pPr>
+      <w:r>
+        <w:t xml:space="preserve">When you need to manage a diverse classroom</w:t>
+      </w:r>
+      <w:r>
+        <w:t xml:space="preserve"> </w:t>
+      </w:r>
+      <w:r>
+        <w:t xml:space="preserve">where you have a range of experience and expertise amongst your learners,</w:t>
+      </w:r>
+      <w:r>
+        <w:t xml:space="preserve"> </w:t>
+      </w:r>
+      <w:r>
+        <w:t xml:space="preserve">asking the more experienced learners to contribute</w:t>
+      </w:r>
+      <w:r>
+        <w:t xml:space="preserve"> </w:t>
+      </w:r>
+      <w:r>
+        <w:t xml:space="preserve">as helpers may also help keep them motivated.</w:t>
+      </w:r>
+    </w:p>
+    <w:p>
+      <w:pPr>
         <w:pStyle w:val="Heading2"/>
       </w:pPr>
-      <w:bookmarkStart w:id="37" w:name="tip-10.-recruit-helpers-and-co-instructors."/>
-      <w:r>
-        <w:t xml:space="preserve">Tip 10. Recruit helpers and co-instructors.</w:t>
+      <w:bookmarkStart w:id="37" w:name="tip-10.-turn-learners-into-co-instructors."/>
+      <w:r>
+        <w:t xml:space="preserve">Tip 10. Turn learners into co-instructors.</w:t>
       </w:r>
       <w:bookmarkEnd w:id="37"/>
     </w:p>
@@ -2223,81 +2513,25 @@
         <w:pStyle w:val="FirstParagraph"/>
       </w:pPr>
       <w:r>
-        <w:t xml:space="preserve">If you can, have a good ratio between helpers/teaching assistants and learners.</w:t>
-      </w:r>
-      <w:r>
-        <w:t xml:space="preserve"> </w:t>
-      </w:r>
-      <w:r>
-        <w:t xml:space="preserve">How many helpers you need and can have depends on the course or workshop,</w:t>
-      </w:r>
-      <w:r>
-        <w:t xml:space="preserve"> </w:t>
-      </w:r>
-      <w:r>
-        <w:t xml:space="preserve">but around 1 helper for each 10 students is a good place to start.</w:t>
-      </w:r>
-      <w:r>
-        <w:t xml:space="preserve"> </w:t>
-      </w:r>
-      <w:r>
-        <w:t xml:space="preserve">The main role for helpers is assuring learners do not fall behind due to,</w:t>
-      </w:r>
-      <w:r>
-        <w:t xml:space="preserve"> </w:t>
-      </w:r>
-      <w:r>
-        <w:t xml:space="preserve">for example, technical issues.</w:t>
-      </w:r>
-      <w:r>
-        <w:t xml:space="preserve"> </w:t>
-      </w:r>
-      <w:r>
-        <w:t xml:space="preserve">They should keep an eye out for sticky notes indicating a learner signaling</w:t>
-      </w:r>
-      <w:r>
-        <w:t xml:space="preserve"> </w:t>
-      </w:r>
-      <w:r>
-        <w:t xml:space="preserve">for help.</w:t>
-      </w:r>
-      <w:r>
-        <w:t xml:space="preserve"> </w:t>
-      </w:r>
-      <w:r>
-        <w:t xml:space="preserve">Having a co-instructor helps sharing the load, as teaching in general,</w:t>
-      </w:r>
-      <w:r>
-        <w:t xml:space="preserve"> </w:t>
-      </w:r>
-      <w:r>
-        <w:t xml:space="preserve">and teaching with participatory live coding in particular, is tiring.</w:t>
-      </w:r>
-      <w:r>
-        <w:t xml:space="preserve"> </w:t>
-      </w:r>
-      <w:r>
-        <w:t xml:space="preserve">While they are not teaching, a co-instructor can also keep an eye on the room</w:t>
-      </w:r>
-      <w:r>
-        <w:t xml:space="preserve"> </w:t>
-      </w:r>
-      <w:r>
-        <w:t xml:space="preserve">and give the instructor some immediate feedback on the pace or other issues.</w:t>
-      </w:r>
-    </w:p>
-    <w:p>
-      <w:pPr>
-        <w:pStyle w:val="BodyText"/>
-      </w:pPr>
-      <w:r>
-        <w:t xml:space="preserve">Learners can be involved in the instruction also,</w:t>
-      </w:r>
-      <w:r>
-        <w:t xml:space="preserve"> </w:t>
-      </w:r>
-      <w:r>
-        <w:t xml:space="preserve">by, for example, having them call out the next line of code that</w:t>
+        <w:t xml:space="preserve">During participatory live coding,</w:t>
+      </w:r>
+      <w:r>
+        <w:t xml:space="preserve"> </w:t>
+      </w:r>
+      <w:r>
+        <w:t xml:space="preserve">learners are actively coding along with the instructor.</w:t>
+      </w:r>
+      <w:r>
+        <w:t xml:space="preserve"> </w:t>
+      </w:r>
+      <w:r>
+        <w:t xml:space="preserve">You can engage them even more in different ways.</w:t>
+      </w:r>
+      <w:r>
+        <w:t xml:space="preserve"> </w:t>
+      </w:r>
+      <w:r>
+        <w:t xml:space="preserve">For example, have learners call out the next line of code that</w:t>
       </w:r>
       <w:r>
         <w:t xml:space="preserve"> </w:t>
@@ -2363,7 +2597,7 @@
         <w:t xml:space="preserve"> </w:t>
       </w:r>
       <w:r>
-        <w:t xml:space="preserve">as helpers may also help keep them motivated.</w:t>
+        <w:t xml:space="preserve">may also help keep them motivated.</w:t>
       </w:r>
     </w:p>
     <w:p>
@@ -2411,7 +2645,7 @@
         <w:t xml:space="preserve"> </w:t>
       </w:r>
       <w:r>
-        <w:t xml:space="preserve">But after a few tries, most people feel it becomes natural,</w:t>
+        <w:t xml:space="preserve">But after a few tries, most people feel it becomes natural</w:t>
       </w:r>
       <w:r>
         <w:t xml:space="preserve"> </w:t>
@@ -2672,7 +2906,7 @@
         <w:t xml:space="preserve"> </w:t>
       </w:r>
       <w:r>
-        <w:t xml:space="preserve">to distinguish this form of live coding from other forms,</w:t>
+        <w:t xml:space="preserve">to distinguish this form of live coding from other forms</w:t>
       </w:r>
       <w:r>
         <w:t xml:space="preserve"> </w:t>

</xml_diff>